<commit_message>
Poster notes moved online
</commit_message>
<xml_diff>
--- a/POSTER/poster_notes.docx
+++ b/POSTER/poster_notes.docx
@@ -754,6 +754,24 @@
           <w14:ligatures w14:val="none"/>
         </w:rPr>
         <w:t xml:space="preserve"> Demonstrated through experiments that our agents outperform existing LLMs in accuracy, data freshness, and response speed, highlighting their potential for real-world applications.</w:t>
+      </w:r>
+    </w:p>
+    <w:p/>
+    <w:p>
+      <w:pPr>
+        <w:pStyle w:val="Heading2"/>
+      </w:pPr>
+      <w:r>
+        <w:t>Individual</w:t>
+      </w:r>
+    </w:p>
+    <w:p/>
+    <w:p>
+      <w:pPr>
+        <w:pStyle w:val="Heading2"/>
+      </w:pPr>
+      <w:r>
+        <w:t>Institution</w:t>
       </w:r>
     </w:p>
     <w:p/>

</xml_diff>